<commit_message>
OpenSourceTutorials-Android v0.6.1 - "Part 5 - Variables and Properties"
</commit_message>
<xml_diff>
--- a/Part 6 - Variables and Properties/14 - Variables and Properties.docx
+++ b/Part 6 - Variables and Properties/14 - Variables and Properties.docx
@@ -15,6 +15,8 @@
           <w:lang w:bidi="fa-IR"/>
         </w:rPr>
       </w:pPr>
+      <w:bookmarkStart w:id="0" w:name="_GoBack"/>
+      <w:bookmarkEnd w:id="0"/>
       <w:r>
         <w:rPr>
           <w:rFonts w:ascii="IRANSansWeb Light" w:hAnsi="IRANSansWeb Light" w:cs="IRANSansWeb Light" w:hint="cs"/>
@@ -62,7 +64,7 @@
         <w:bidi/>
         <w:jc w:val="both"/>
         <w:rPr>
-          <w:rFonts w:ascii="IRANSansWeb Light" w:hAnsi="IRANSansWeb Light" w:cs="IRANSansWeb Light" w:hint="cs"/>
+          <w:rFonts w:ascii="IRANSansWeb Light" w:hAnsi="IRANSansWeb Light" w:cs="IRANSansWeb Light"/>
           <w:b/>
           <w:bCs/>
           <w:rtl/>
@@ -193,7 +195,7 @@
         <w:bidi/>
         <w:jc w:val="both"/>
         <w:rPr>
-          <w:rFonts w:ascii="IRANSansWeb Light" w:hAnsi="IRANSansWeb Light" w:cs="IRANSansWeb Light" w:hint="cs"/>
+          <w:rFonts w:ascii="IRANSansWeb Light" w:hAnsi="IRANSansWeb Light" w:cs="IRANSansWeb Light"/>
           <w:lang w:bidi="fa-IR"/>
         </w:rPr>
       </w:pPr>
@@ -221,7 +223,6 @@
         </w:rPr>
         <w:t xml:space="preserve">های شمارشی وجود نداره.به عنوان مثال شما نمیتونین یک </w:t>
       </w:r>
-      <w:proofErr w:type="spellStart"/>
       <w:r>
         <w:rPr>
           <w:rFonts w:ascii="IRANSansWeb Light" w:hAnsi="IRANSansWeb Light" w:cs="IRANSansWeb Light"/>
@@ -229,7 +230,6 @@
         </w:rPr>
         <w:t>Int</w:t>
       </w:r>
-      <w:proofErr w:type="spellEnd"/>
       <w:r>
         <w:rPr>
           <w:rFonts w:ascii="IRANSansWeb Light" w:hAnsi="IRANSansWeb Light" w:cs="IRANSansWeb Light" w:hint="cs"/>
@@ -284,8 +284,6 @@
           <w:szCs w:val="21"/>
         </w:rPr>
       </w:pPr>
-      <w:proofErr w:type="spellStart"/>
-      <w:proofErr w:type="gramStart"/>
       <w:r>
         <w:rPr>
           <w:rFonts w:ascii="Fira Code" w:eastAsia="Times New Roman" w:hAnsi="Fira Code" w:cs="Courier New"/>
@@ -293,29 +291,17 @@
           <w:sz w:val="21"/>
           <w:szCs w:val="21"/>
         </w:rPr>
-        <w:t>val</w:t>
-      </w:r>
-      <w:proofErr w:type="spellEnd"/>
-      <w:proofErr w:type="gramEnd"/>
+        <w:t xml:space="preserve">val </w:t>
+      </w:r>
       <w:r>
         <w:rPr>
           <w:rFonts w:ascii="Fira Code" w:eastAsia="Times New Roman" w:hAnsi="Fira Code" w:cs="Courier New"/>
-          <w:color w:val="FF79C6"/>
-          <w:sz w:val="21"/>
-          <w:szCs w:val="21"/>
-        </w:rPr>
-        <w:t xml:space="preserve"> </w:t>
-      </w:r>
-      <w:r>
-        <w:rPr>
-          <w:rFonts w:ascii="Fira Code" w:eastAsia="Times New Roman" w:hAnsi="Fira Code" w:cs="Courier New"/>
           <w:color w:val="F8F8F2"/>
           <w:sz w:val="21"/>
           <w:szCs w:val="21"/>
         </w:rPr>
         <w:t xml:space="preserve">i: </w:t>
       </w:r>
-      <w:proofErr w:type="spellStart"/>
       <w:r>
         <w:rPr>
           <w:rFonts w:ascii="Fira Code" w:eastAsia="Times New Roman" w:hAnsi="Fira Code" w:cs="Courier New"/>
@@ -323,9 +309,53 @@
           <w:sz w:val="21"/>
           <w:szCs w:val="21"/>
         </w:rPr>
-        <w:t>Int</w:t>
-      </w:r>
-      <w:proofErr w:type="spellEnd"/>
+        <w:t xml:space="preserve">Int </w:t>
+      </w:r>
+      <w:r>
+        <w:rPr>
+          <w:rFonts w:ascii="Fira Code" w:eastAsia="Times New Roman" w:hAnsi="Fira Code" w:cs="Courier New"/>
+          <w:color w:val="FF79C6"/>
+          <w:sz w:val="21"/>
+          <w:szCs w:val="21"/>
+        </w:rPr>
+        <w:t xml:space="preserve">= </w:t>
+      </w:r>
+      <w:r>
+        <w:rPr>
+          <w:rFonts w:ascii="Fira Code" w:eastAsia="Times New Roman" w:hAnsi="Fira Code" w:cs="Courier New"/>
+          <w:color w:val="BD93F9"/>
+          <w:sz w:val="21"/>
+          <w:szCs w:val="21"/>
+        </w:rPr>
+        <w:t>7</w:t>
+      </w:r>
+      <w:r>
+        <w:rPr>
+          <w:rFonts w:ascii="Fira Code" w:eastAsia="Times New Roman" w:hAnsi="Fira Code" w:cs="Courier New"/>
+          <w:color w:val="BD93F9"/>
+          <w:sz w:val="21"/>
+          <w:szCs w:val="21"/>
+        </w:rPr>
+        <w:br/>
+      </w:r>
+      <w:r>
+        <w:rPr>
+          <w:rFonts w:ascii="Fira Code" w:eastAsia="Times New Roman" w:hAnsi="Fira Code" w:cs="Courier New"/>
+          <w:color w:val="FF79C6"/>
+          <w:sz w:val="21"/>
+          <w:szCs w:val="21"/>
+        </w:rPr>
+        <w:t xml:space="preserve">val </w:t>
+      </w:r>
+      <w:r>
+        <w:rPr>
+          <w:rFonts w:ascii="Fira Code" w:eastAsia="Times New Roman" w:hAnsi="Fira Code" w:cs="Courier New"/>
+          <w:color w:val="F8F8F2"/>
+          <w:sz w:val="21"/>
+          <w:szCs w:val="21"/>
+        </w:rPr>
+        <w:t xml:space="preserve">d: </w:t>
+      </w:r>
       <w:r>
         <w:rPr>
           <w:rFonts w:ascii="Fira Code" w:eastAsia="Times New Roman" w:hAnsi="Fira Code" w:cs="Courier New"/>
@@ -333,7 +363,7 @@
           <w:sz w:val="21"/>
           <w:szCs w:val="21"/>
         </w:rPr>
-        <w:t xml:space="preserve"> </w:t>
+        <w:t xml:space="preserve">Double </w:t>
       </w:r>
       <w:r>
         <w:rPr>
@@ -347,105 +377,29 @@
       <w:r>
         <w:rPr>
           <w:rFonts w:ascii="Fira Code" w:eastAsia="Times New Roman" w:hAnsi="Fira Code" w:cs="Courier New"/>
-          <w:color w:val="BD93F9"/>
-          <w:sz w:val="21"/>
-          <w:szCs w:val="21"/>
-        </w:rPr>
-        <w:t>7</w:t>
+          <w:color w:val="F8F8F2"/>
+          <w:sz w:val="21"/>
+          <w:szCs w:val="21"/>
+        </w:rPr>
+        <w:t>i</w:t>
       </w:r>
       <w:r>
         <w:rPr>
           <w:rFonts w:ascii="Fira Code" w:eastAsia="Times New Roman" w:hAnsi="Fira Code" w:cs="Courier New"/>
-          <w:color w:val="BD93F9"/>
-          <w:sz w:val="21"/>
-          <w:szCs w:val="21"/>
-        </w:rPr>
-        <w:br/>
-      </w:r>
-      <w:proofErr w:type="spellStart"/>
+          <w:color w:val="FF79C6"/>
+          <w:sz w:val="21"/>
+          <w:szCs w:val="21"/>
+        </w:rPr>
+        <w:t>.</w:t>
+      </w:r>
       <w:r>
         <w:rPr>
           <w:rFonts w:ascii="Fira Code" w:eastAsia="Times New Roman" w:hAnsi="Fira Code" w:cs="Courier New"/>
-          <w:color w:val="FF79C6"/>
-          <w:sz w:val="21"/>
-          <w:szCs w:val="21"/>
-        </w:rPr>
-        <w:t>val</w:t>
-      </w:r>
-      <w:proofErr w:type="spellEnd"/>
-      <w:r>
-        <w:rPr>
-          <w:rFonts w:ascii="Fira Code" w:eastAsia="Times New Roman" w:hAnsi="Fira Code" w:cs="Courier New"/>
-          <w:color w:val="FF79C6"/>
-          <w:sz w:val="21"/>
-          <w:szCs w:val="21"/>
-        </w:rPr>
-        <w:t xml:space="preserve"> </w:t>
-      </w:r>
-      <w:r>
-        <w:rPr>
-          <w:rFonts w:ascii="Fira Code" w:eastAsia="Times New Roman" w:hAnsi="Fira Code" w:cs="Courier New"/>
-          <w:color w:val="F8F8F2"/>
-          <w:sz w:val="21"/>
-          <w:szCs w:val="21"/>
-        </w:rPr>
-        <w:t xml:space="preserve">d: </w:t>
-      </w:r>
-      <w:r>
-        <w:rPr>
-          <w:rFonts w:ascii="Fira Code" w:eastAsia="Times New Roman" w:hAnsi="Fira Code" w:cs="Courier New"/>
-          <w:color w:val="8BE9FD"/>
-          <w:sz w:val="21"/>
-          <w:szCs w:val="21"/>
-        </w:rPr>
-        <w:t xml:space="preserve">Double </w:t>
-      </w:r>
-      <w:r>
-        <w:rPr>
-          <w:rFonts w:ascii="Fira Code" w:eastAsia="Times New Roman" w:hAnsi="Fira Code" w:cs="Courier New"/>
-          <w:color w:val="FF79C6"/>
-          <w:sz w:val="21"/>
-          <w:szCs w:val="21"/>
-        </w:rPr>
-        <w:t xml:space="preserve">= </w:t>
-      </w:r>
-      <w:proofErr w:type="spellStart"/>
-      <w:r>
-        <w:rPr>
-          <w:rFonts w:ascii="Fira Code" w:eastAsia="Times New Roman" w:hAnsi="Fira Code" w:cs="Courier New"/>
-          <w:color w:val="F8F8F2"/>
-          <w:sz w:val="21"/>
-          <w:szCs w:val="21"/>
-        </w:rPr>
-        <w:t>i</w:t>
-      </w:r>
-      <w:r>
-        <w:rPr>
-          <w:rFonts w:ascii="Fira Code" w:eastAsia="Times New Roman" w:hAnsi="Fira Code" w:cs="Courier New"/>
-          <w:color w:val="FF79C6"/>
-          <w:sz w:val="21"/>
-          <w:szCs w:val="21"/>
-        </w:rPr>
-        <w:t>.</w:t>
-      </w:r>
-      <w:r>
-        <w:rPr>
-          <w:rFonts w:ascii="Fira Code" w:eastAsia="Times New Roman" w:hAnsi="Fira Code" w:cs="Courier New"/>
-          <w:color w:val="F8F8F2"/>
-          <w:sz w:val="21"/>
-          <w:szCs w:val="21"/>
-        </w:rPr>
-        <w:t>toDouble</w:t>
-      </w:r>
-      <w:proofErr w:type="spellEnd"/>
-      <w:r>
-        <w:rPr>
-          <w:rFonts w:ascii="Fira Code" w:eastAsia="Times New Roman" w:hAnsi="Fira Code" w:cs="Courier New"/>
-          <w:color w:val="F8F8F2"/>
-          <w:sz w:val="21"/>
-          <w:szCs w:val="21"/>
-        </w:rPr>
-        <w:t>()</w:t>
+          <w:color w:val="F8F8F2"/>
+          <w:sz w:val="21"/>
+          <w:szCs w:val="21"/>
+        </w:rPr>
+        <w:t>toDouble()</w:t>
       </w:r>
     </w:p>
     <w:p>
@@ -515,27 +469,14 @@
           <w:szCs w:val="21"/>
         </w:rPr>
       </w:pPr>
-      <w:proofErr w:type="spellStart"/>
-      <w:proofErr w:type="gramStart"/>
-      <w:r>
-        <w:rPr>
-          <w:rFonts w:ascii="Fira Code" w:hAnsi="Fira Code"/>
-          <w:color w:val="FF79C6"/>
-          <w:sz w:val="21"/>
-          <w:szCs w:val="21"/>
-        </w:rPr>
-        <w:t>val</w:t>
-      </w:r>
-      <w:proofErr w:type="spellEnd"/>
-      <w:proofErr w:type="gramEnd"/>
-      <w:r>
-        <w:rPr>
-          <w:rFonts w:ascii="Fira Code" w:hAnsi="Fira Code"/>
-          <w:color w:val="FF79C6"/>
-          <w:sz w:val="21"/>
-          <w:szCs w:val="21"/>
-        </w:rPr>
-        <w:t xml:space="preserve"> </w:t>
+      <w:r>
+        <w:rPr>
+          <w:rFonts w:ascii="Fira Code" w:hAnsi="Fira Code"/>
+          <w:color w:val="FF79C6"/>
+          <w:sz w:val="21"/>
+          <w:szCs w:val="21"/>
+        </w:rPr>
+        <w:t xml:space="preserve">val </w:t>
       </w:r>
       <w:r>
         <w:rPr>
@@ -582,25 +523,14 @@
         </w:rPr>
         <w:br/>
       </w:r>
-      <w:proofErr w:type="spellStart"/>
-      <w:r>
-        <w:rPr>
-          <w:rFonts w:ascii="Fira Code" w:hAnsi="Fira Code"/>
-          <w:color w:val="FF79C6"/>
-          <w:sz w:val="21"/>
-          <w:szCs w:val="21"/>
-        </w:rPr>
-        <w:t>val</w:t>
-      </w:r>
-      <w:proofErr w:type="spellEnd"/>
-      <w:r>
-        <w:rPr>
-          <w:rFonts w:ascii="Fira Code" w:hAnsi="Fira Code"/>
-          <w:color w:val="FF79C6"/>
-          <w:sz w:val="21"/>
-          <w:szCs w:val="21"/>
-        </w:rPr>
-        <w:t xml:space="preserve"> </w:t>
+      <w:r>
+        <w:rPr>
+          <w:rFonts w:ascii="Fira Code" w:hAnsi="Fira Code"/>
+          <w:color w:val="FF79C6"/>
+          <w:sz w:val="21"/>
+          <w:szCs w:val="21"/>
+        </w:rPr>
+        <w:t xml:space="preserve">val </w:t>
       </w:r>
       <w:r>
         <w:rPr>
@@ -611,7 +541,6 @@
         </w:rPr>
         <w:t xml:space="preserve">i: </w:t>
       </w:r>
-      <w:proofErr w:type="spellStart"/>
       <w:r>
         <w:rPr>
           <w:rFonts w:ascii="Fira Code" w:hAnsi="Fira Code"/>
@@ -619,17 +548,7 @@
           <w:sz w:val="21"/>
           <w:szCs w:val="21"/>
         </w:rPr>
-        <w:t>Int</w:t>
-      </w:r>
-      <w:proofErr w:type="spellEnd"/>
-      <w:r>
-        <w:rPr>
-          <w:rFonts w:ascii="Fira Code" w:hAnsi="Fira Code"/>
-          <w:color w:val="8BE9FD"/>
-          <w:sz w:val="21"/>
-          <w:szCs w:val="21"/>
-        </w:rPr>
-        <w:t xml:space="preserve"> </w:t>
+        <w:t xml:space="preserve">Int </w:t>
       </w:r>
       <w:r>
         <w:rPr>
@@ -640,7 +559,6 @@
         </w:rPr>
         <w:t xml:space="preserve">= </w:t>
       </w:r>
-      <w:proofErr w:type="spellStart"/>
       <w:r>
         <w:rPr>
           <w:rFonts w:ascii="Fira Code" w:hAnsi="Fira Code"/>
@@ -666,17 +584,7 @@
           <w:sz w:val="21"/>
           <w:szCs w:val="21"/>
         </w:rPr>
-        <w:t>toInt</w:t>
-      </w:r>
-      <w:proofErr w:type="spellEnd"/>
-      <w:r>
-        <w:rPr>
-          <w:rFonts w:ascii="Fira Code" w:hAnsi="Fira Code"/>
-          <w:color w:val="F8F8F2"/>
-          <w:sz w:val="21"/>
-          <w:szCs w:val="21"/>
-        </w:rPr>
-        <w:t>()</w:t>
+        <w:t>toInt()</w:t>
       </w:r>
     </w:p>
     <w:p>
@@ -778,45 +686,23 @@
         </w:rPr>
         <w:br/>
       </w:r>
-      <w:proofErr w:type="spellStart"/>
-      <w:r>
-        <w:rPr>
-          <w:rFonts w:ascii="Fira Code" w:hAnsi="Fira Code"/>
-          <w:color w:val="FF79C6"/>
-          <w:sz w:val="21"/>
-          <w:szCs w:val="21"/>
-        </w:rPr>
-        <w:t>int</w:t>
-      </w:r>
-      <w:proofErr w:type="spellEnd"/>
-      <w:r>
-        <w:rPr>
-          <w:rFonts w:ascii="Fira Code" w:hAnsi="Fira Code"/>
-          <w:color w:val="FF79C6"/>
-          <w:sz w:val="21"/>
-          <w:szCs w:val="21"/>
-        </w:rPr>
-        <w:t xml:space="preserve"> </w:t>
-      </w:r>
-      <w:proofErr w:type="spellStart"/>
-      <w:r>
-        <w:rPr>
-          <w:rFonts w:ascii="Fira Code" w:hAnsi="Fira Code"/>
-          <w:color w:val="F8F8F2"/>
-          <w:sz w:val="21"/>
-          <w:szCs w:val="21"/>
-        </w:rPr>
-        <w:t>bitwiseOr</w:t>
-      </w:r>
-      <w:proofErr w:type="spellEnd"/>
-      <w:r>
-        <w:rPr>
-          <w:rFonts w:ascii="Fira Code" w:hAnsi="Fira Code"/>
-          <w:color w:val="F8F8F2"/>
-          <w:sz w:val="21"/>
-          <w:szCs w:val="21"/>
-        </w:rPr>
-        <w:t xml:space="preserve"> </w:t>
+      <w:r>
+        <w:rPr>
+          <w:rFonts w:ascii="Fira Code" w:hAnsi="Fira Code"/>
+          <w:color w:val="FF79C6"/>
+          <w:sz w:val="21"/>
+          <w:szCs w:val="21"/>
+        </w:rPr>
+        <w:t xml:space="preserve">int </w:t>
+      </w:r>
+      <w:r>
+        <w:rPr>
+          <w:rFonts w:ascii="Fira Code" w:hAnsi="Fira Code"/>
+          <w:color w:val="F8F8F2"/>
+          <w:sz w:val="21"/>
+          <w:szCs w:val="21"/>
+        </w:rPr>
+        <w:t xml:space="preserve">bitwiseOr </w:t>
       </w:r>
       <w:r>
         <w:rPr>
@@ -852,19 +738,8 @@
           <w:sz w:val="21"/>
           <w:szCs w:val="21"/>
         </w:rPr>
-        <w:t>FLAG2</w:t>
-      </w:r>
-      <w:proofErr w:type="gramStart"/>
-      <w:r>
-        <w:rPr>
-          <w:rFonts w:ascii="Fira Code" w:hAnsi="Fira Code"/>
-          <w:color w:val="F8F8F2"/>
-          <w:sz w:val="21"/>
-          <w:szCs w:val="21"/>
-        </w:rPr>
-        <w:t>;</w:t>
-      </w:r>
-      <w:proofErr w:type="gramEnd"/>
+        <w:t>FLAG2;</w:t>
+      </w:r>
       <w:r>
         <w:rPr>
           <w:rFonts w:ascii="Fira Code" w:hAnsi="Fira Code"/>
@@ -874,45 +749,23 @@
         </w:rPr>
         <w:br/>
       </w:r>
-      <w:proofErr w:type="spellStart"/>
-      <w:r>
-        <w:rPr>
-          <w:rFonts w:ascii="Fira Code" w:hAnsi="Fira Code"/>
-          <w:color w:val="FF79C6"/>
-          <w:sz w:val="21"/>
-          <w:szCs w:val="21"/>
-        </w:rPr>
-        <w:t>int</w:t>
-      </w:r>
-      <w:proofErr w:type="spellEnd"/>
-      <w:r>
-        <w:rPr>
-          <w:rFonts w:ascii="Fira Code" w:hAnsi="Fira Code"/>
-          <w:color w:val="FF79C6"/>
-          <w:sz w:val="21"/>
-          <w:szCs w:val="21"/>
-        </w:rPr>
-        <w:t xml:space="preserve"> </w:t>
-      </w:r>
-      <w:proofErr w:type="spellStart"/>
-      <w:r>
-        <w:rPr>
-          <w:rFonts w:ascii="Fira Code" w:hAnsi="Fira Code"/>
-          <w:color w:val="F8F8F2"/>
-          <w:sz w:val="21"/>
-          <w:szCs w:val="21"/>
-        </w:rPr>
-        <w:t>bitwiseAnd</w:t>
-      </w:r>
-      <w:proofErr w:type="spellEnd"/>
-      <w:r>
-        <w:rPr>
-          <w:rFonts w:ascii="Fira Code" w:hAnsi="Fira Code"/>
-          <w:color w:val="F8F8F2"/>
-          <w:sz w:val="21"/>
-          <w:szCs w:val="21"/>
-        </w:rPr>
-        <w:t xml:space="preserve"> </w:t>
+      <w:r>
+        <w:rPr>
+          <w:rFonts w:ascii="Fira Code" w:hAnsi="Fira Code"/>
+          <w:color w:val="FF79C6"/>
+          <w:sz w:val="21"/>
+          <w:szCs w:val="21"/>
+        </w:rPr>
+        <w:t xml:space="preserve">int </w:t>
+      </w:r>
+      <w:r>
+        <w:rPr>
+          <w:rFonts w:ascii="Fira Code" w:hAnsi="Fira Code"/>
+          <w:color w:val="F8F8F2"/>
+          <w:sz w:val="21"/>
+          <w:szCs w:val="21"/>
+        </w:rPr>
+        <w:t xml:space="preserve">bitwiseAnd </w:t>
       </w:r>
       <w:r>
         <w:rPr>
@@ -982,10 +835,8 @@
           <w:sz w:val="21"/>
           <w:szCs w:val="21"/>
         </w:rPr>
-        <w:t xml:space="preserve">// </w:t>
-      </w:r>
-      <w:proofErr w:type="spellStart"/>
-      <w:proofErr w:type="gramStart"/>
+        <w:t>// Kotlin</w:t>
+      </w:r>
       <w:r>
         <w:rPr>
           <w:rFonts w:ascii="Fira Code" w:hAnsi="Fira Code"/>
@@ -993,58 +844,25 @@
           <w:sz w:val="21"/>
           <w:szCs w:val="21"/>
         </w:rPr>
-        <w:t>Kotlin</w:t>
-      </w:r>
-      <w:proofErr w:type="spellEnd"/>
-      <w:r>
-        <w:rPr>
-          <w:rFonts w:ascii="Fira Code" w:hAnsi="Fira Code"/>
-          <w:color w:val="6272A4"/>
-          <w:sz w:val="21"/>
-          <w:szCs w:val="21"/>
-        </w:rPr>
         <w:br/>
       </w:r>
-      <w:proofErr w:type="spellStart"/>
-      <w:r>
-        <w:rPr>
-          <w:rFonts w:ascii="Fira Code" w:hAnsi="Fira Code"/>
-          <w:color w:val="FF79C6"/>
-          <w:sz w:val="21"/>
-          <w:szCs w:val="21"/>
-        </w:rPr>
-        <w:t>val</w:t>
-      </w:r>
-      <w:proofErr w:type="spellEnd"/>
-      <w:proofErr w:type="gramEnd"/>
-      <w:r>
-        <w:rPr>
-          <w:rFonts w:ascii="Fira Code" w:hAnsi="Fira Code"/>
-          <w:color w:val="FF79C6"/>
-          <w:sz w:val="21"/>
-          <w:szCs w:val="21"/>
-        </w:rPr>
-        <w:t xml:space="preserve"> </w:t>
-      </w:r>
-      <w:proofErr w:type="spellStart"/>
-      <w:r>
-        <w:rPr>
-          <w:rFonts w:ascii="Fira Code" w:hAnsi="Fira Code"/>
-          <w:color w:val="F8F8F2"/>
-          <w:sz w:val="21"/>
-          <w:szCs w:val="21"/>
-        </w:rPr>
-        <w:t>bitwiseOr</w:t>
-      </w:r>
-      <w:proofErr w:type="spellEnd"/>
-      <w:r>
-        <w:rPr>
-          <w:rFonts w:ascii="Fira Code" w:hAnsi="Fira Code"/>
-          <w:color w:val="F8F8F2"/>
-          <w:sz w:val="21"/>
-          <w:szCs w:val="21"/>
-        </w:rPr>
-        <w:t xml:space="preserve"> </w:t>
+      <w:r>
+        <w:rPr>
+          <w:rFonts w:ascii="Fira Code" w:hAnsi="Fira Code"/>
+          <w:color w:val="FF79C6"/>
+          <w:sz w:val="21"/>
+          <w:szCs w:val="21"/>
+        </w:rPr>
+        <w:t xml:space="preserve">val </w:t>
+      </w:r>
+      <w:r>
+        <w:rPr>
+          <w:rFonts w:ascii="Fira Code" w:hAnsi="Fira Code"/>
+          <w:color w:val="F8F8F2"/>
+          <w:sz w:val="21"/>
+          <w:szCs w:val="21"/>
+        </w:rPr>
+        <w:t xml:space="preserve">bitwiseOr </w:t>
       </w:r>
       <w:r>
         <w:rPr>
@@ -1073,45 +891,23 @@
         </w:rPr>
         <w:br/>
       </w:r>
-      <w:proofErr w:type="spellStart"/>
-      <w:r>
-        <w:rPr>
-          <w:rFonts w:ascii="Fira Code" w:hAnsi="Fira Code"/>
-          <w:color w:val="FF79C6"/>
-          <w:sz w:val="21"/>
-          <w:szCs w:val="21"/>
-        </w:rPr>
-        <w:t>val</w:t>
-      </w:r>
-      <w:proofErr w:type="spellEnd"/>
-      <w:r>
-        <w:rPr>
-          <w:rFonts w:ascii="Fira Code" w:hAnsi="Fira Code"/>
-          <w:color w:val="FF79C6"/>
-          <w:sz w:val="21"/>
-          <w:szCs w:val="21"/>
-        </w:rPr>
-        <w:t xml:space="preserve"> </w:t>
-      </w:r>
-      <w:proofErr w:type="spellStart"/>
-      <w:r>
-        <w:rPr>
-          <w:rFonts w:ascii="Fira Code" w:hAnsi="Fira Code"/>
-          <w:color w:val="F8F8F2"/>
-          <w:sz w:val="21"/>
-          <w:szCs w:val="21"/>
-        </w:rPr>
-        <w:t>bitwiseAnd</w:t>
-      </w:r>
-      <w:proofErr w:type="spellEnd"/>
-      <w:r>
-        <w:rPr>
-          <w:rFonts w:ascii="Fira Code" w:hAnsi="Fira Code"/>
-          <w:color w:val="F8F8F2"/>
-          <w:sz w:val="21"/>
-          <w:szCs w:val="21"/>
-        </w:rPr>
-        <w:t xml:space="preserve"> </w:t>
+      <w:r>
+        <w:rPr>
+          <w:rFonts w:ascii="Fira Code" w:hAnsi="Fira Code"/>
+          <w:color w:val="FF79C6"/>
+          <w:sz w:val="21"/>
+          <w:szCs w:val="21"/>
+        </w:rPr>
+        <w:t xml:space="preserve">val </w:t>
+      </w:r>
+      <w:r>
+        <w:rPr>
+          <w:rFonts w:ascii="Fira Code" w:hAnsi="Fira Code"/>
+          <w:color w:val="F8F8F2"/>
+          <w:sz w:val="21"/>
+          <w:szCs w:val="21"/>
+        </w:rPr>
+        <w:t xml:space="preserve">bitwiseAnd </w:t>
       </w:r>
       <w:r>
         <w:rPr>
@@ -1171,7 +967,6 @@
         </w:rPr>
         <w:t xml:space="preserve">همینطور که میدونین توی کاتلین نیازی نیست که مشخص کنین این دقیقا چه تایپی داره، کاتلین خودش میفهمه ولی بعضی اوقات تشخیص دشوار میشه.به عنوان مثال وقتی مقدار 10 یه یک متغیر داده میشه، ایا منظور توسعه دهنده </w:t>
       </w:r>
-      <w:proofErr w:type="spellStart"/>
       <w:r>
         <w:rPr>
           <w:rFonts w:ascii="IRANSansWeb Light" w:hAnsi="IRANSansWeb Light" w:cs="IRANSansWeb Light"/>
@@ -1179,7 +974,6 @@
         </w:rPr>
         <w:t>Int</w:t>
       </w:r>
-      <w:proofErr w:type="spellEnd"/>
       <w:r>
         <w:rPr>
           <w:rFonts w:ascii="IRANSansWeb Light" w:hAnsi="IRANSansWeb Light" w:cs="IRANSansWeb Light" w:hint="cs"/>
@@ -1215,47 +1009,24 @@
           <w:szCs w:val="21"/>
         </w:rPr>
       </w:pPr>
-      <w:proofErr w:type="spellStart"/>
-      <w:proofErr w:type="gramStart"/>
-      <w:r>
-        <w:rPr>
-          <w:rFonts w:ascii="Fira Code" w:hAnsi="Fira Code"/>
-          <w:color w:val="FF79C6"/>
-          <w:sz w:val="21"/>
-          <w:szCs w:val="21"/>
-        </w:rPr>
-        <w:t>val</w:t>
-      </w:r>
-      <w:proofErr w:type="spellEnd"/>
-      <w:proofErr w:type="gramEnd"/>
-      <w:r>
-        <w:rPr>
-          <w:rFonts w:ascii="Fira Code" w:hAnsi="Fira Code"/>
-          <w:color w:val="FF79C6"/>
-          <w:sz w:val="21"/>
-          <w:szCs w:val="21"/>
-        </w:rPr>
-        <w:t xml:space="preserve"> </w:t>
-      </w:r>
-      <w:proofErr w:type="spellStart"/>
-      <w:r>
-        <w:rPr>
-          <w:rFonts w:ascii="Fira Code" w:hAnsi="Fira Code"/>
-          <w:color w:val="F8F8F2"/>
-          <w:sz w:val="21"/>
-          <w:szCs w:val="21"/>
-        </w:rPr>
-        <w:t>i</w:t>
-      </w:r>
-      <w:proofErr w:type="spellEnd"/>
-      <w:r>
-        <w:rPr>
-          <w:rFonts w:ascii="Fira Code" w:hAnsi="Fira Code"/>
-          <w:color w:val="F8F8F2"/>
-          <w:sz w:val="21"/>
-          <w:szCs w:val="21"/>
-        </w:rPr>
-        <w:t xml:space="preserve"> </w:t>
+      <w:r>
+        <w:rPr>
+          <w:rFonts w:ascii="Fira Code" w:hAnsi="Fira Code"/>
+          <w:color w:val="FF79C6"/>
+          <w:sz w:val="21"/>
+          <w:szCs w:val="21"/>
+        </w:rPr>
+        <w:lastRenderedPageBreak/>
+        <w:t xml:space="preserve">val </w:t>
+      </w:r>
+      <w:r>
+        <w:rPr>
+          <w:rFonts w:ascii="Fira Code" w:hAnsi="Fira Code"/>
+          <w:color w:val="F8F8F2"/>
+          <w:sz w:val="21"/>
+          <w:szCs w:val="21"/>
+        </w:rPr>
+        <w:t xml:space="preserve">i </w:t>
       </w:r>
       <w:r>
         <w:rPr>
@@ -1282,9 +1053,8 @@
           <w:sz w:val="21"/>
           <w:szCs w:val="21"/>
         </w:rPr>
-        <w:t xml:space="preserve">// An </w:t>
-      </w:r>
-      <w:proofErr w:type="spellStart"/>
+        <w:t>// An Int</w:t>
+      </w:r>
       <w:r>
         <w:rPr>
           <w:rFonts w:ascii="Fira Code" w:hAnsi="Fira Code"/>
@@ -1292,9 +1062,44 @@
           <w:sz w:val="21"/>
           <w:szCs w:val="21"/>
         </w:rPr>
-        <w:t>Int</w:t>
-      </w:r>
-      <w:proofErr w:type="spellEnd"/>
+        <w:br/>
+      </w:r>
+      <w:r>
+        <w:rPr>
+          <w:rFonts w:ascii="Fira Code" w:hAnsi="Fira Code"/>
+          <w:color w:val="FF79C6"/>
+          <w:sz w:val="21"/>
+          <w:szCs w:val="21"/>
+        </w:rPr>
+        <w:t xml:space="preserve">val </w:t>
+      </w:r>
+      <w:r>
+        <w:rPr>
+          <w:rFonts w:ascii="Fira Code" w:hAnsi="Fira Code"/>
+          <w:color w:val="F8F8F2"/>
+          <w:sz w:val="21"/>
+          <w:szCs w:val="21"/>
+        </w:rPr>
+        <w:t xml:space="preserve">iHex </w:t>
+      </w:r>
+      <w:r>
+        <w:rPr>
+          <w:rFonts w:ascii="Fira Code" w:hAnsi="Fira Code"/>
+          <w:color w:val="FF79C6"/>
+          <w:sz w:val="21"/>
+          <w:szCs w:val="21"/>
+        </w:rPr>
+        <w:t xml:space="preserve">= </w:t>
+      </w:r>
+      <w:r>
+        <w:rPr>
+          <w:rFonts w:ascii="Fira Code" w:hAnsi="Fira Code"/>
+          <w:color w:val="BD93F9"/>
+          <w:sz w:val="21"/>
+          <w:szCs w:val="21"/>
+        </w:rPr>
+        <w:t xml:space="preserve">0x0f </w:t>
+      </w:r>
       <w:r>
         <w:rPr>
           <w:rFonts w:ascii="Fira Code" w:hAnsi="Fira Code"/>
@@ -1302,47 +1107,34 @@
           <w:sz w:val="21"/>
           <w:szCs w:val="21"/>
         </w:rPr>
+        <w:t>// An Int from hexadecimal literal</w:t>
+      </w:r>
+      <w:r>
+        <w:rPr>
+          <w:rFonts w:ascii="Fira Code" w:hAnsi="Fira Code"/>
+          <w:color w:val="6272A4"/>
+          <w:sz w:val="21"/>
+          <w:szCs w:val="21"/>
+        </w:rPr>
         <w:br/>
       </w:r>
-      <w:proofErr w:type="spellStart"/>
-      <w:r>
-        <w:rPr>
-          <w:rFonts w:ascii="Fira Code" w:hAnsi="Fira Code"/>
-          <w:color w:val="FF79C6"/>
-          <w:sz w:val="21"/>
-          <w:szCs w:val="21"/>
-        </w:rPr>
-        <w:t>val</w:t>
-      </w:r>
-      <w:proofErr w:type="spellEnd"/>
-      <w:r>
-        <w:rPr>
-          <w:rFonts w:ascii="Fira Code" w:hAnsi="Fira Code"/>
-          <w:color w:val="FF79C6"/>
-          <w:sz w:val="21"/>
-          <w:szCs w:val="21"/>
-        </w:rPr>
-        <w:t xml:space="preserve"> </w:t>
-      </w:r>
-      <w:proofErr w:type="spellStart"/>
-      <w:r>
-        <w:rPr>
-          <w:rFonts w:ascii="Fira Code" w:hAnsi="Fira Code"/>
-          <w:color w:val="F8F8F2"/>
-          <w:sz w:val="21"/>
-          <w:szCs w:val="21"/>
-        </w:rPr>
-        <w:t>iHex</w:t>
-      </w:r>
-      <w:proofErr w:type="spellEnd"/>
-      <w:r>
-        <w:rPr>
-          <w:rFonts w:ascii="Fira Code" w:hAnsi="Fira Code"/>
-          <w:color w:val="F8F8F2"/>
-          <w:sz w:val="21"/>
-          <w:szCs w:val="21"/>
-        </w:rPr>
-        <w:t xml:space="preserve"> </w:t>
+      <w:r>
+        <w:rPr>
+          <w:rFonts w:ascii="Fira Code" w:hAnsi="Fira Code"/>
+          <w:color w:val="FF79C6"/>
+          <w:sz w:val="21"/>
+          <w:szCs w:val="21"/>
+        </w:rPr>
+        <w:t xml:space="preserve">val </w:t>
+      </w:r>
+      <w:r>
+        <w:rPr>
+          <w:rFonts w:ascii="Fira Code" w:hAnsi="Fira Code"/>
+          <w:color w:val="F8F8F2"/>
+          <w:sz w:val="21"/>
+          <w:szCs w:val="21"/>
+        </w:rPr>
+        <w:t xml:space="preserve">l </w:t>
       </w:r>
       <w:r>
         <w:rPr>
@@ -1360,7 +1152,7 @@
           <w:sz w:val="21"/>
           <w:szCs w:val="21"/>
         </w:rPr>
-        <w:t xml:space="preserve">0x0f </w:t>
+        <w:t xml:space="preserve">3L </w:t>
       </w:r>
       <w:r>
         <w:rPr>
@@ -1369,9 +1161,8 @@
           <w:sz w:val="21"/>
           <w:szCs w:val="21"/>
         </w:rPr>
-        <w:t xml:space="preserve">// An </w:t>
-      </w:r>
-      <w:proofErr w:type="spellStart"/>
+        <w:t>// A Long</w:t>
+      </w:r>
       <w:r>
         <w:rPr>
           <w:rFonts w:ascii="Fira Code" w:hAnsi="Fira Code"/>
@@ -1379,9 +1170,44 @@
           <w:sz w:val="21"/>
           <w:szCs w:val="21"/>
         </w:rPr>
-        <w:t>Int</w:t>
-      </w:r>
-      <w:proofErr w:type="spellEnd"/>
+        <w:br/>
+      </w:r>
+      <w:r>
+        <w:rPr>
+          <w:rFonts w:ascii="Fira Code" w:hAnsi="Fira Code"/>
+          <w:color w:val="FF79C6"/>
+          <w:sz w:val="21"/>
+          <w:szCs w:val="21"/>
+        </w:rPr>
+        <w:t xml:space="preserve">val </w:t>
+      </w:r>
+      <w:r>
+        <w:rPr>
+          <w:rFonts w:ascii="Fira Code" w:hAnsi="Fira Code"/>
+          <w:color w:val="F8F8F2"/>
+          <w:sz w:val="21"/>
+          <w:szCs w:val="21"/>
+        </w:rPr>
+        <w:t xml:space="preserve">d </w:t>
+      </w:r>
+      <w:r>
+        <w:rPr>
+          <w:rFonts w:ascii="Fira Code" w:hAnsi="Fira Code"/>
+          <w:color w:val="FF79C6"/>
+          <w:sz w:val="21"/>
+          <w:szCs w:val="21"/>
+        </w:rPr>
+        <w:t xml:space="preserve">= </w:t>
+      </w:r>
+      <w:r>
+        <w:rPr>
+          <w:rFonts w:ascii="Fira Code" w:hAnsi="Fira Code"/>
+          <w:color w:val="BD93F9"/>
+          <w:sz w:val="21"/>
+          <w:szCs w:val="21"/>
+        </w:rPr>
+        <w:t xml:space="preserve">3.5 </w:t>
+      </w:r>
       <w:r>
         <w:rPr>
           <w:rFonts w:ascii="Fira Code" w:hAnsi="Fira Code"/>
@@ -1389,7 +1215,7 @@
           <w:sz w:val="21"/>
           <w:szCs w:val="21"/>
         </w:rPr>
-        <w:t xml:space="preserve"> from hexadecimal literal</w:t>
+        <w:t>// A Double</w:t>
       </w:r>
       <w:r>
         <w:rPr>
@@ -1400,156 +1226,14 @@
         </w:rPr>
         <w:br/>
       </w:r>
-      <w:proofErr w:type="spellStart"/>
-      <w:r>
-        <w:rPr>
-          <w:rFonts w:ascii="Fira Code" w:hAnsi="Fira Code"/>
-          <w:color w:val="FF79C6"/>
-          <w:sz w:val="21"/>
-          <w:szCs w:val="21"/>
-        </w:rPr>
-        <w:lastRenderedPageBreak/>
-        <w:t>val</w:t>
-      </w:r>
-      <w:proofErr w:type="spellEnd"/>
-      <w:r>
-        <w:rPr>
-          <w:rFonts w:ascii="Fira Code" w:hAnsi="Fira Code"/>
-          <w:color w:val="FF79C6"/>
-          <w:sz w:val="21"/>
-          <w:szCs w:val="21"/>
-        </w:rPr>
-        <w:t xml:space="preserve"> </w:t>
-      </w:r>
-      <w:r>
-        <w:rPr>
-          <w:rFonts w:ascii="Fira Code" w:hAnsi="Fira Code"/>
-          <w:color w:val="F8F8F2"/>
-          <w:sz w:val="21"/>
-          <w:szCs w:val="21"/>
-        </w:rPr>
-        <w:t xml:space="preserve">l </w:t>
-      </w:r>
-      <w:r>
-        <w:rPr>
-          <w:rFonts w:ascii="Fira Code" w:hAnsi="Fira Code"/>
-          <w:color w:val="FF79C6"/>
-          <w:sz w:val="21"/>
-          <w:szCs w:val="21"/>
-        </w:rPr>
-        <w:t xml:space="preserve">= </w:t>
-      </w:r>
-      <w:r>
-        <w:rPr>
-          <w:rFonts w:ascii="Fira Code" w:hAnsi="Fira Code"/>
-          <w:color w:val="BD93F9"/>
-          <w:sz w:val="21"/>
-          <w:szCs w:val="21"/>
-        </w:rPr>
-        <w:t xml:space="preserve">3L </w:t>
-      </w:r>
-      <w:r>
-        <w:rPr>
-          <w:rFonts w:ascii="Fira Code" w:hAnsi="Fira Code"/>
-          <w:color w:val="6272A4"/>
-          <w:sz w:val="21"/>
-          <w:szCs w:val="21"/>
-        </w:rPr>
-        <w:t>// A Long</w:t>
-      </w:r>
-      <w:r>
-        <w:rPr>
-          <w:rFonts w:ascii="Fira Code" w:hAnsi="Fira Code"/>
-          <w:color w:val="6272A4"/>
-          <w:sz w:val="21"/>
-          <w:szCs w:val="21"/>
-        </w:rPr>
-        <w:br/>
-      </w:r>
-      <w:proofErr w:type="spellStart"/>
-      <w:r>
-        <w:rPr>
-          <w:rFonts w:ascii="Fira Code" w:hAnsi="Fira Code"/>
-          <w:color w:val="FF79C6"/>
-          <w:sz w:val="21"/>
-          <w:szCs w:val="21"/>
-        </w:rPr>
-        <w:t>val</w:t>
-      </w:r>
-      <w:proofErr w:type="spellEnd"/>
-      <w:r>
-        <w:rPr>
-          <w:rFonts w:ascii="Fira Code" w:hAnsi="Fira Code"/>
-          <w:color w:val="FF79C6"/>
-          <w:sz w:val="21"/>
-          <w:szCs w:val="21"/>
-        </w:rPr>
-        <w:t xml:space="preserve"> </w:t>
-      </w:r>
-      <w:r>
-        <w:rPr>
-          <w:rFonts w:ascii="Fira Code" w:hAnsi="Fira Code"/>
-          <w:color w:val="F8F8F2"/>
-          <w:sz w:val="21"/>
-          <w:szCs w:val="21"/>
-        </w:rPr>
-        <w:t xml:space="preserve">d </w:t>
-      </w:r>
-      <w:r>
-        <w:rPr>
-          <w:rFonts w:ascii="Fira Code" w:hAnsi="Fira Code"/>
-          <w:color w:val="FF79C6"/>
-          <w:sz w:val="21"/>
-          <w:szCs w:val="21"/>
-        </w:rPr>
-        <w:t xml:space="preserve">= </w:t>
-      </w:r>
-      <w:r>
-        <w:rPr>
-          <w:rFonts w:ascii="Fira Code" w:hAnsi="Fira Code"/>
-          <w:color w:val="BD93F9"/>
-          <w:sz w:val="21"/>
-          <w:szCs w:val="21"/>
-        </w:rPr>
-        <w:t xml:space="preserve">3.5 </w:t>
-      </w:r>
-      <w:r>
-        <w:rPr>
-          <w:rFonts w:ascii="Fira Code" w:hAnsi="Fira Code"/>
-          <w:color w:val="6272A4"/>
-          <w:sz w:val="21"/>
-          <w:szCs w:val="21"/>
-        </w:rPr>
-        <w:t>// A Double</w:t>
-      </w:r>
-      <w:r>
-        <w:rPr>
-          <w:rFonts w:ascii="Fira Code" w:hAnsi="Fira Code"/>
-          <w:color w:val="6272A4"/>
-          <w:sz w:val="21"/>
-          <w:szCs w:val="21"/>
-        </w:rPr>
-        <w:br/>
-      </w:r>
-      <w:proofErr w:type="spellStart"/>
-      <w:r>
-        <w:rPr>
-          <w:rFonts w:ascii="Fira Code" w:hAnsi="Fira Code"/>
-          <w:color w:val="FF79C6"/>
-          <w:sz w:val="21"/>
-          <w:szCs w:val="21"/>
-        </w:rPr>
-        <w:t>val</w:t>
-      </w:r>
-      <w:proofErr w:type="spellEnd"/>
-      <w:r>
-        <w:rPr>
-          <w:rFonts w:ascii="Fira Code" w:hAnsi="Fira Code"/>
-          <w:color w:val="FF79C6"/>
-          <w:sz w:val="21"/>
-          <w:szCs w:val="21"/>
-        </w:rPr>
-        <w:t xml:space="preserve"> </w:t>
+      <w:r>
+        <w:rPr>
+          <w:rFonts w:ascii="Fira Code" w:hAnsi="Fira Code"/>
+          <w:color w:val="FF79C6"/>
+          <w:sz w:val="21"/>
+          <w:szCs w:val="21"/>
+        </w:rPr>
+        <w:t xml:space="preserve">val </w:t>
       </w:r>
       <w:r>
         <w:rPr>
@@ -1639,27 +1323,14 @@
           <w:szCs w:val="21"/>
         </w:rPr>
       </w:pPr>
-      <w:proofErr w:type="spellStart"/>
-      <w:proofErr w:type="gramStart"/>
-      <w:r>
-        <w:rPr>
-          <w:rFonts w:ascii="Fira Code" w:hAnsi="Fira Code"/>
-          <w:color w:val="FF79C6"/>
-          <w:sz w:val="21"/>
-          <w:szCs w:val="21"/>
-        </w:rPr>
-        <w:t>val</w:t>
-      </w:r>
-      <w:proofErr w:type="spellEnd"/>
-      <w:proofErr w:type="gramEnd"/>
-      <w:r>
-        <w:rPr>
-          <w:rFonts w:ascii="Fira Code" w:hAnsi="Fira Code"/>
-          <w:color w:val="FF79C6"/>
-          <w:sz w:val="21"/>
-          <w:szCs w:val="21"/>
-        </w:rPr>
-        <w:t xml:space="preserve"> </w:t>
+      <w:r>
+        <w:rPr>
+          <w:rFonts w:ascii="Fira Code" w:hAnsi="Fira Code"/>
+          <w:color w:val="FF79C6"/>
+          <w:sz w:val="21"/>
+          <w:szCs w:val="21"/>
+        </w:rPr>
+        <w:t xml:space="preserve">val </w:t>
       </w:r>
       <w:r>
         <w:rPr>
@@ -1697,25 +1368,14 @@
         </w:rPr>
         <w:br/>
       </w:r>
-      <w:proofErr w:type="spellStart"/>
-      <w:r>
-        <w:rPr>
-          <w:rFonts w:ascii="Fira Code" w:hAnsi="Fira Code"/>
-          <w:color w:val="FF79C6"/>
-          <w:sz w:val="21"/>
-          <w:szCs w:val="21"/>
-        </w:rPr>
-        <w:t>val</w:t>
-      </w:r>
-      <w:proofErr w:type="spellEnd"/>
-      <w:r>
-        <w:rPr>
-          <w:rFonts w:ascii="Fira Code" w:hAnsi="Fira Code"/>
-          <w:color w:val="FF79C6"/>
-          <w:sz w:val="21"/>
-          <w:szCs w:val="21"/>
-        </w:rPr>
-        <w:t xml:space="preserve"> </w:t>
+      <w:r>
+        <w:rPr>
+          <w:rFonts w:ascii="Fira Code" w:hAnsi="Fira Code"/>
+          <w:color w:val="FF79C6"/>
+          <w:sz w:val="21"/>
+          <w:szCs w:val="21"/>
+        </w:rPr>
+        <w:t xml:space="preserve">val </w:t>
       </w:r>
       <w:r>
         <w:rPr>
@@ -1799,25 +1459,14 @@
         </w:rPr>
         <w:br/>
       </w:r>
-      <w:proofErr w:type="spellStart"/>
-      <w:r>
-        <w:rPr>
-          <w:rFonts w:ascii="Fira Code" w:hAnsi="Fira Code"/>
-          <w:color w:val="FF79C6"/>
-          <w:sz w:val="21"/>
-          <w:szCs w:val="21"/>
-        </w:rPr>
-        <w:t>val</w:t>
-      </w:r>
-      <w:proofErr w:type="spellEnd"/>
-      <w:r>
-        <w:rPr>
-          <w:rFonts w:ascii="Fira Code" w:hAnsi="Fira Code"/>
-          <w:color w:val="FF79C6"/>
-          <w:sz w:val="21"/>
-          <w:szCs w:val="21"/>
-        </w:rPr>
-        <w:t xml:space="preserve"> </w:t>
+      <w:r>
+        <w:rPr>
+          <w:rFonts w:ascii="Fira Code" w:hAnsi="Fira Code"/>
+          <w:color w:val="FF79C6"/>
+          <w:sz w:val="21"/>
+          <w:szCs w:val="21"/>
+        </w:rPr>
+        <w:t xml:space="preserve">val </w:t>
       </w:r>
       <w:r>
         <w:rPr>
@@ -1954,7 +1603,7 @@
         <w:bidi/>
         <w:jc w:val="both"/>
         <w:rPr>
-          <w:rFonts w:ascii="IRANSansWeb Light" w:hAnsi="IRANSansWeb Light" w:cs="IRANSansWeb Light" w:hint="cs"/>
+          <w:rFonts w:ascii="IRANSansWeb Light" w:hAnsi="IRANSansWeb Light" w:cs="IRANSansWeb Light"/>
           <w:b/>
           <w:bCs/>
           <w:rtl/>
@@ -2001,7 +1650,6 @@
         </w:rPr>
         <w:t>ها در کاتلین دوصورت دارن، یا مصون اند(</w:t>
       </w:r>
-      <w:proofErr w:type="spellStart"/>
       <w:r>
         <w:rPr>
           <w:rFonts w:ascii="IRANSansWeb Light" w:hAnsi="IRANSansWeb Light" w:cs="IRANSansWeb Light"/>
@@ -2009,7 +1657,6 @@
         </w:rPr>
         <w:t>val</w:t>
       </w:r>
-      <w:proofErr w:type="spellEnd"/>
       <w:r>
         <w:rPr>
           <w:rFonts w:ascii="IRANSansWeb Light" w:hAnsi="IRANSansWeb Light" w:cs="IRANSansWeb Light" w:hint="cs"/>
@@ -2018,7 +1665,6 @@
         </w:rPr>
         <w:t>) یا میتونن تغییر کنن(</w:t>
       </w:r>
-      <w:proofErr w:type="spellStart"/>
       <w:r>
         <w:rPr>
           <w:rFonts w:ascii="IRANSansWeb Light" w:hAnsi="IRANSansWeb Light" w:cs="IRANSansWeb Light"/>
@@ -2026,7 +1672,6 @@
         </w:rPr>
         <w:t>var</w:t>
       </w:r>
-      <w:proofErr w:type="spellEnd"/>
       <w:r>
         <w:rPr>
           <w:rFonts w:ascii="IRANSansWeb Light" w:hAnsi="IRANSansWeb Light" w:cs="IRANSansWeb Light" w:hint="cs"/>
@@ -2059,7 +1704,7 @@
         <w:bidi/>
         <w:jc w:val="both"/>
         <w:rPr>
-          <w:rFonts w:ascii="IRANSansWeb Light" w:hAnsi="IRANSansWeb Light" w:cs="IRANSansWeb Light" w:hint="cs"/>
+          <w:rFonts w:ascii="IRANSansWeb Light" w:hAnsi="IRANSansWeb Light" w:cs="IRANSansWeb Light"/>
           <w:rtl/>
           <w:lang w:bidi="fa-IR"/>
         </w:rPr>
@@ -2111,7 +1756,6 @@
         </w:rPr>
         <w:t xml:space="preserve">نکته کلید: تاجای ممکن از </w:t>
       </w:r>
-      <w:proofErr w:type="spellStart"/>
       <w:r>
         <w:rPr>
           <w:rFonts w:ascii="IRANSansWeb Light" w:hAnsi="IRANSansWeb Light" w:cs="IRANSansWeb Light"/>
@@ -2121,7 +1765,6 @@
         </w:rPr>
         <w:t>val</w:t>
       </w:r>
-      <w:proofErr w:type="spellEnd"/>
       <w:r>
         <w:rPr>
           <w:rFonts w:ascii="IRANSansWeb Light" w:hAnsi="IRANSansWeb Light" w:cs="IRANSansWeb Light" w:hint="cs"/>
@@ -2177,7 +1820,7 @@
         <w:bidi/>
         <w:jc w:val="both"/>
         <w:rPr>
-          <w:rFonts w:ascii="IRANSansWeb Light" w:hAnsi="IRANSansWeb Light" w:cs="IRANSansWeb Light" w:hint="cs"/>
+          <w:rFonts w:ascii="IRANSansWeb Light" w:hAnsi="IRANSansWeb Light" w:cs="IRANSansWeb Light"/>
           <w:b/>
           <w:bCs/>
           <w:rtl/>
@@ -2203,7 +1846,7 @@
         <w:bidi/>
         <w:jc w:val="both"/>
         <w:rPr>
-          <w:rFonts w:ascii="IRANSansWeb Light" w:hAnsi="IRANSansWeb Light" w:cs="IRANSansWeb Light" w:hint="cs"/>
+          <w:rFonts w:ascii="IRANSansWeb Light" w:hAnsi="IRANSansWeb Light" w:cs="IRANSansWeb Light"/>
           <w:rtl/>
           <w:lang w:bidi="fa-IR"/>
         </w:rPr>
@@ -2258,25 +1901,14 @@
           <w:szCs w:val="21"/>
         </w:rPr>
       </w:pPr>
-      <w:proofErr w:type="gramStart"/>
-      <w:r>
-        <w:rPr>
-          <w:rFonts w:ascii="Fira Code" w:hAnsi="Fira Code"/>
-          <w:color w:val="FF79C6"/>
-          <w:sz w:val="21"/>
-          <w:szCs w:val="21"/>
-        </w:rPr>
-        <w:t>public</w:t>
-      </w:r>
-      <w:proofErr w:type="gramEnd"/>
-      <w:r>
-        <w:rPr>
-          <w:rFonts w:ascii="Fira Code" w:hAnsi="Fira Code"/>
-          <w:color w:val="FF79C6"/>
-          <w:sz w:val="21"/>
-          <w:szCs w:val="21"/>
-        </w:rPr>
-        <w:t xml:space="preserve"> class </w:t>
+      <w:r>
+        <w:rPr>
+          <w:rFonts w:ascii="Fira Code" w:hAnsi="Fira Code"/>
+          <w:color w:val="FF79C6"/>
+          <w:sz w:val="21"/>
+          <w:szCs w:val="21"/>
+        </w:rPr>
+        <w:t xml:space="preserve">public class </w:t>
       </w:r>
       <w:r>
         <w:rPr>
@@ -2361,7 +1993,6 @@
         </w:rPr>
         <w:t xml:space="preserve">String </w:t>
       </w:r>
-      <w:proofErr w:type="spellStart"/>
       <w:r>
         <w:rPr>
           <w:rFonts w:ascii="Fira Code" w:hAnsi="Fira Code"/>
@@ -2371,7 +2002,6 @@
         </w:rPr>
         <w:t>getName</w:t>
       </w:r>
-      <w:proofErr w:type="spellEnd"/>
       <w:r>
         <w:rPr>
           <w:rFonts w:ascii="Fira Code" w:hAnsi="Fira Code"/>
@@ -2417,6 +2047,15 @@
           <w:szCs w:val="21"/>
         </w:rPr>
         <w:br/>
+      </w:r>
+      <w:r>
+        <w:rPr>
+          <w:rFonts w:ascii="Fira Code" w:hAnsi="Fira Code"/>
+          <w:color w:val="F8F8F2"/>
+          <w:sz w:val="21"/>
+          <w:szCs w:val="21"/>
+        </w:rPr>
+        <w:lastRenderedPageBreak/>
         <w:t xml:space="preserve">    }</w:t>
       </w:r>
       <w:r>
@@ -2438,7 +2077,6 @@
         </w:rPr>
         <w:t xml:space="preserve">public void </w:t>
       </w:r>
-      <w:proofErr w:type="spellStart"/>
       <w:r>
         <w:rPr>
           <w:rFonts w:ascii="Fira Code" w:hAnsi="Fira Code"/>
@@ -2448,7 +2086,6 @@
         </w:rPr>
         <w:t>setName</w:t>
       </w:r>
-      <w:proofErr w:type="spellEnd"/>
       <w:r>
         <w:rPr>
           <w:rFonts w:ascii="Fira Code" w:hAnsi="Fira Code"/>
@@ -2548,15 +2185,6 @@
           <w:szCs w:val="21"/>
         </w:rPr>
         <w:br/>
-      </w:r>
-      <w:r>
-        <w:rPr>
-          <w:rFonts w:ascii="Fira Code" w:hAnsi="Fira Code"/>
-          <w:color w:val="F8F8F2"/>
-          <w:sz w:val="21"/>
-          <w:szCs w:val="21"/>
-        </w:rPr>
-        <w:lastRenderedPageBreak/>
         <w:t xml:space="preserve">    }</w:t>
       </w:r>
       <w:r>
@@ -2611,36 +2239,97 @@
         </w:rPr>
         <w:t xml:space="preserve">Person </w:t>
       </w:r>
-      <w:proofErr w:type="spellStart"/>
-      <w:r>
-        <w:rPr>
-          <w:rFonts w:ascii="Fira Code" w:hAnsi="Fira Code"/>
-          <w:color w:val="F8F8F2"/>
-          <w:sz w:val="21"/>
-          <w:szCs w:val="21"/>
-        </w:rPr>
+      <w:r>
+        <w:rPr>
+          <w:rFonts w:ascii="Fira Code" w:hAnsi="Fira Code"/>
+          <w:color w:val="F8F8F2"/>
+          <w:sz w:val="21"/>
+          <w:szCs w:val="21"/>
+        </w:rPr>
+        <w:t xml:space="preserve">person </w:t>
+      </w:r>
+      <w:r>
+        <w:rPr>
+          <w:rFonts w:ascii="Fira Code" w:hAnsi="Fira Code"/>
+          <w:color w:val="FF79C6"/>
+          <w:sz w:val="21"/>
+          <w:szCs w:val="21"/>
+        </w:rPr>
+        <w:t xml:space="preserve">= new </w:t>
+      </w:r>
+      <w:r>
+        <w:rPr>
+          <w:rFonts w:ascii="Fira Code" w:hAnsi="Fira Code"/>
+          <w:color w:val="8BE9FD"/>
+          <w:sz w:val="21"/>
+          <w:szCs w:val="21"/>
+        </w:rPr>
+        <w:t>Person</w:t>
+      </w:r>
+      <w:r>
+        <w:rPr>
+          <w:rFonts w:ascii="Fira Code" w:hAnsi="Fira Code"/>
+          <w:color w:val="F8F8F2"/>
+          <w:sz w:val="21"/>
+          <w:szCs w:val="21"/>
+        </w:rPr>
+        <w:t>();</w:t>
+      </w:r>
+      <w:r>
+        <w:rPr>
+          <w:rFonts w:ascii="Fira Code" w:hAnsi="Fira Code"/>
+          <w:color w:val="F8F8F2"/>
+          <w:sz w:val="21"/>
+          <w:szCs w:val="21"/>
+        </w:rPr>
+        <w:br/>
         <w:t>person</w:t>
       </w:r>
-      <w:proofErr w:type="spellEnd"/>
-      <w:r>
-        <w:rPr>
-          <w:rFonts w:ascii="Fira Code" w:hAnsi="Fira Code"/>
-          <w:color w:val="F8F8F2"/>
-          <w:sz w:val="21"/>
-          <w:szCs w:val="21"/>
-        </w:rPr>
-        <w:t xml:space="preserve"> </w:t>
-      </w:r>
-      <w:r>
-        <w:rPr>
-          <w:rFonts w:ascii="Fira Code" w:hAnsi="Fira Code"/>
-          <w:color w:val="FF79C6"/>
-          <w:sz w:val="21"/>
-          <w:szCs w:val="21"/>
-        </w:rPr>
-        <w:t xml:space="preserve">= new </w:t>
-      </w:r>
-      <w:proofErr w:type="gramStart"/>
+      <w:r>
+        <w:rPr>
+          <w:rFonts w:ascii="Fira Code" w:hAnsi="Fira Code"/>
+          <w:color w:val="FF79C6"/>
+          <w:sz w:val="21"/>
+          <w:szCs w:val="21"/>
+        </w:rPr>
+        <w:t>.</w:t>
+      </w:r>
+      <w:r>
+        <w:rPr>
+          <w:rFonts w:ascii="Fira Code" w:hAnsi="Fira Code"/>
+          <w:color w:val="F8F8F2"/>
+          <w:sz w:val="21"/>
+          <w:szCs w:val="21"/>
+        </w:rPr>
+        <w:t>setName(</w:t>
+      </w:r>
+      <w:r>
+        <w:rPr>
+          <w:rFonts w:ascii="Fira Code" w:hAnsi="Fira Code"/>
+          <w:color w:val="F1FA8C"/>
+          <w:sz w:val="21"/>
+          <w:szCs w:val="21"/>
+        </w:rPr>
+        <w:t>"name"</w:t>
+      </w:r>
+      <w:r>
+        <w:rPr>
+          <w:rFonts w:ascii="Fira Code" w:hAnsi="Fira Code"/>
+          <w:color w:val="F8F8F2"/>
+          <w:sz w:val="21"/>
+          <w:szCs w:val="21"/>
+        </w:rPr>
+        <w:t>);</w:t>
+      </w:r>
+      <w:r>
+        <w:rPr>
+          <w:rFonts w:ascii="Fira Code" w:hAnsi="Fira Code"/>
+          <w:color w:val="F8F8F2"/>
+          <w:sz w:val="21"/>
+          <w:szCs w:val="21"/>
+        </w:rPr>
+        <w:br/>
+      </w:r>
       <w:r>
         <w:rPr>
           <w:rFonts w:ascii="Fira Code" w:hAnsi="Fira Code"/>
@@ -2648,37 +2337,26 @@
           <w:sz w:val="21"/>
           <w:szCs w:val="21"/>
         </w:rPr>
-        <w:t>Person</w:t>
-      </w:r>
-      <w:r>
-        <w:rPr>
-          <w:rFonts w:ascii="Fira Code" w:hAnsi="Fira Code"/>
-          <w:color w:val="F8F8F2"/>
-          <w:sz w:val="21"/>
-          <w:szCs w:val="21"/>
-        </w:rPr>
-        <w:t>(</w:t>
-      </w:r>
-      <w:proofErr w:type="gramEnd"/>
-      <w:r>
-        <w:rPr>
-          <w:rFonts w:ascii="Fira Code" w:hAnsi="Fira Code"/>
-          <w:color w:val="F8F8F2"/>
-          <w:sz w:val="21"/>
-          <w:szCs w:val="21"/>
-        </w:rPr>
-        <w:t>);</w:t>
-      </w:r>
-      <w:r>
-        <w:rPr>
-          <w:rFonts w:ascii="Fira Code" w:hAnsi="Fira Code"/>
-          <w:color w:val="F8F8F2"/>
-          <w:sz w:val="21"/>
-          <w:szCs w:val="21"/>
-        </w:rPr>
-        <w:br/>
-      </w:r>
-      <w:proofErr w:type="spellStart"/>
+        <w:t xml:space="preserve">String </w:t>
+      </w:r>
+      <w:r>
+        <w:rPr>
+          <w:rFonts w:ascii="Fira Code" w:hAnsi="Fira Code"/>
+          <w:color w:val="F8F8F2"/>
+          <w:sz w:val="21"/>
+          <w:szCs w:val="21"/>
+        </w:rPr>
+        <w:t xml:space="preserve">name </w:t>
+      </w:r>
+      <w:r>
+        <w:rPr>
+          <w:rFonts w:ascii="Fira Code" w:hAnsi="Fira Code"/>
+          <w:color w:val="FF79C6"/>
+          <w:sz w:val="21"/>
+          <w:szCs w:val="21"/>
+        </w:rPr>
+        <w:t xml:space="preserve">= </w:t>
+      </w:r>
       <w:r>
         <w:rPr>
           <w:rFonts w:ascii="Fira Code" w:hAnsi="Fira Code"/>
@@ -2704,109 +2382,7 @@
           <w:sz w:val="21"/>
           <w:szCs w:val="21"/>
         </w:rPr>
-        <w:t>setName</w:t>
-      </w:r>
-      <w:proofErr w:type="spellEnd"/>
-      <w:r>
-        <w:rPr>
-          <w:rFonts w:ascii="Fira Code" w:hAnsi="Fira Code"/>
-          <w:color w:val="F8F8F2"/>
-          <w:sz w:val="21"/>
-          <w:szCs w:val="21"/>
-        </w:rPr>
-        <w:t>(</w:t>
-      </w:r>
-      <w:r>
-        <w:rPr>
-          <w:rFonts w:ascii="Fira Code" w:hAnsi="Fira Code"/>
-          <w:color w:val="F1FA8C"/>
-          <w:sz w:val="21"/>
-          <w:szCs w:val="21"/>
-        </w:rPr>
-        <w:t>"name"</w:t>
-      </w:r>
-      <w:r>
-        <w:rPr>
-          <w:rFonts w:ascii="Fira Code" w:hAnsi="Fira Code"/>
-          <w:color w:val="F8F8F2"/>
-          <w:sz w:val="21"/>
-          <w:szCs w:val="21"/>
-        </w:rPr>
-        <w:t>);</w:t>
-      </w:r>
-      <w:r>
-        <w:rPr>
-          <w:rFonts w:ascii="Fira Code" w:hAnsi="Fira Code"/>
-          <w:color w:val="F8F8F2"/>
-          <w:sz w:val="21"/>
-          <w:szCs w:val="21"/>
-        </w:rPr>
-        <w:br/>
-      </w:r>
-      <w:r>
-        <w:rPr>
-          <w:rFonts w:ascii="Fira Code" w:hAnsi="Fira Code"/>
-          <w:color w:val="8BE9FD"/>
-          <w:sz w:val="21"/>
-          <w:szCs w:val="21"/>
-        </w:rPr>
-        <w:t xml:space="preserve">String </w:t>
-      </w:r>
-      <w:r>
-        <w:rPr>
-          <w:rFonts w:ascii="Fira Code" w:hAnsi="Fira Code"/>
-          <w:color w:val="F8F8F2"/>
-          <w:sz w:val="21"/>
-          <w:szCs w:val="21"/>
-        </w:rPr>
-        <w:t xml:space="preserve">name </w:t>
-      </w:r>
-      <w:r>
-        <w:rPr>
-          <w:rFonts w:ascii="Fira Code" w:hAnsi="Fira Code"/>
-          <w:color w:val="FF79C6"/>
-          <w:sz w:val="21"/>
-          <w:szCs w:val="21"/>
-        </w:rPr>
-        <w:t xml:space="preserve">= </w:t>
-      </w:r>
-      <w:proofErr w:type="spellStart"/>
-      <w:r>
-        <w:rPr>
-          <w:rFonts w:ascii="Fira Code" w:hAnsi="Fira Code"/>
-          <w:color w:val="F8F8F2"/>
-          <w:sz w:val="21"/>
-          <w:szCs w:val="21"/>
-        </w:rPr>
-        <w:t>person</w:t>
-      </w:r>
-      <w:r>
-        <w:rPr>
-          <w:rFonts w:ascii="Fira Code" w:hAnsi="Fira Code"/>
-          <w:color w:val="FF79C6"/>
-          <w:sz w:val="21"/>
-          <w:szCs w:val="21"/>
-        </w:rPr>
-        <w:t>.</w:t>
-      </w:r>
-      <w:r>
-        <w:rPr>
-          <w:rFonts w:ascii="Fira Code" w:hAnsi="Fira Code"/>
-          <w:color w:val="F8F8F2"/>
-          <w:sz w:val="21"/>
-          <w:szCs w:val="21"/>
-        </w:rPr>
-        <w:t>getName</w:t>
-      </w:r>
-      <w:proofErr w:type="spellEnd"/>
-      <w:r>
-        <w:rPr>
-          <w:rFonts w:ascii="Fira Code" w:hAnsi="Fira Code"/>
-          <w:color w:val="F8F8F2"/>
-          <w:sz w:val="21"/>
-          <w:szCs w:val="21"/>
-        </w:rPr>
-        <w:t>();</w:t>
+        <w:t>getName();</w:t>
       </w:r>
     </w:p>
     <w:p>
@@ -2849,25 +2425,14 @@
           <w:szCs w:val="21"/>
         </w:rPr>
       </w:pPr>
-      <w:proofErr w:type="gramStart"/>
-      <w:r>
-        <w:rPr>
-          <w:rFonts w:ascii="Fira Code" w:hAnsi="Fira Code"/>
-          <w:color w:val="FF79C6"/>
-          <w:sz w:val="21"/>
-          <w:szCs w:val="21"/>
-        </w:rPr>
-        <w:t>public</w:t>
-      </w:r>
-      <w:proofErr w:type="gramEnd"/>
-      <w:r>
-        <w:rPr>
-          <w:rFonts w:ascii="Fira Code" w:hAnsi="Fira Code"/>
-          <w:color w:val="FF79C6"/>
-          <w:sz w:val="21"/>
-          <w:szCs w:val="21"/>
-        </w:rPr>
-        <w:t xml:space="preserve"> class </w:t>
+      <w:r>
+        <w:rPr>
+          <w:rFonts w:ascii="Fira Code" w:hAnsi="Fira Code"/>
+          <w:color w:val="FF79C6"/>
+          <w:sz w:val="21"/>
+          <w:szCs w:val="21"/>
+        </w:rPr>
+        <w:t xml:space="preserve">public class </w:t>
       </w:r>
       <w:r>
         <w:rPr>
@@ -2897,25 +2462,14 @@
         <w:br/>
         <w:t xml:space="preserve">    </w:t>
       </w:r>
-      <w:proofErr w:type="spellStart"/>
-      <w:r>
-        <w:rPr>
-          <w:rFonts w:ascii="Fira Code" w:hAnsi="Fira Code"/>
-          <w:color w:val="FF79C6"/>
-          <w:sz w:val="21"/>
-          <w:szCs w:val="21"/>
-        </w:rPr>
-        <w:t>var</w:t>
-      </w:r>
-      <w:proofErr w:type="spellEnd"/>
-      <w:r>
-        <w:rPr>
-          <w:rFonts w:ascii="Fira Code" w:hAnsi="Fira Code"/>
-          <w:color w:val="FF79C6"/>
-          <w:sz w:val="21"/>
-          <w:szCs w:val="21"/>
-        </w:rPr>
-        <w:t xml:space="preserve"> </w:t>
+      <w:r>
+        <w:rPr>
+          <w:rFonts w:ascii="Fira Code" w:hAnsi="Fira Code"/>
+          <w:color w:val="FF79C6"/>
+          <w:sz w:val="21"/>
+          <w:szCs w:val="21"/>
+        </w:rPr>
+        <w:t xml:space="preserve">var </w:t>
       </w:r>
       <w:r>
         <w:rPr>
@@ -2999,25 +2553,14 @@
         </w:rPr>
         <w:br/>
       </w:r>
-      <w:proofErr w:type="spellStart"/>
-      <w:r>
-        <w:rPr>
-          <w:rFonts w:ascii="Fira Code" w:hAnsi="Fira Code"/>
-          <w:color w:val="FF79C6"/>
-          <w:sz w:val="21"/>
-          <w:szCs w:val="21"/>
-        </w:rPr>
-        <w:t>val</w:t>
-      </w:r>
-      <w:proofErr w:type="spellEnd"/>
-      <w:r>
-        <w:rPr>
-          <w:rFonts w:ascii="Fira Code" w:hAnsi="Fira Code"/>
-          <w:color w:val="FF79C6"/>
-          <w:sz w:val="21"/>
-          <w:szCs w:val="21"/>
-        </w:rPr>
-        <w:t xml:space="preserve"> </w:t>
+      <w:r>
+        <w:rPr>
+          <w:rFonts w:ascii="Fira Code" w:hAnsi="Fira Code"/>
+          <w:color w:val="FF79C6"/>
+          <w:sz w:val="21"/>
+          <w:szCs w:val="21"/>
+        </w:rPr>
+        <w:t xml:space="preserve">val </w:t>
       </w:r>
       <w:r>
         <w:rPr>
@@ -3103,25 +2646,14 @@
         </w:rPr>
         <w:br/>
       </w:r>
-      <w:proofErr w:type="spellStart"/>
-      <w:r>
-        <w:rPr>
-          <w:rFonts w:ascii="Fira Code" w:hAnsi="Fira Code"/>
-          <w:color w:val="FF79C6"/>
-          <w:sz w:val="21"/>
-          <w:szCs w:val="21"/>
-        </w:rPr>
-        <w:t>val</w:t>
-      </w:r>
-      <w:proofErr w:type="spellEnd"/>
-      <w:r>
-        <w:rPr>
-          <w:rFonts w:ascii="Fira Code" w:hAnsi="Fira Code"/>
-          <w:color w:val="FF79C6"/>
-          <w:sz w:val="21"/>
-          <w:szCs w:val="21"/>
-        </w:rPr>
-        <w:t xml:space="preserve"> </w:t>
+      <w:r>
+        <w:rPr>
+          <w:rFonts w:ascii="Fira Code" w:hAnsi="Fira Code"/>
+          <w:color w:val="FF79C6"/>
+          <w:sz w:val="21"/>
+          <w:szCs w:val="21"/>
+        </w:rPr>
+        <w:t xml:space="preserve">val </w:t>
       </w:r>
       <w:r>
         <w:rPr>
@@ -3181,7 +2713,7 @@
         <w:bidi/>
         <w:jc w:val="both"/>
         <w:rPr>
-          <w:rFonts w:ascii="IRANSansWeb Light" w:hAnsi="IRANSansWeb Light" w:cs="IRANSansWeb Light" w:hint="cs"/>
+          <w:rFonts w:ascii="IRANSansWeb Light" w:hAnsi="IRANSansWeb Light" w:cs="IRANSansWeb Light"/>
           <w:rtl/>
           <w:lang w:bidi="fa-IR"/>
         </w:rPr>
@@ -3236,25 +2768,14 @@
           <w:szCs w:val="21"/>
         </w:rPr>
       </w:pPr>
-      <w:proofErr w:type="gramStart"/>
-      <w:r>
-        <w:rPr>
-          <w:rFonts w:ascii="Fira Code" w:hAnsi="Fira Code"/>
-          <w:color w:val="FF79C6"/>
-          <w:sz w:val="21"/>
-          <w:szCs w:val="21"/>
-        </w:rPr>
-        <w:t>public</w:t>
-      </w:r>
-      <w:proofErr w:type="gramEnd"/>
-      <w:r>
-        <w:rPr>
-          <w:rFonts w:ascii="Fira Code" w:hAnsi="Fira Code"/>
-          <w:color w:val="FF79C6"/>
-          <w:sz w:val="21"/>
-          <w:szCs w:val="21"/>
-        </w:rPr>
-        <w:t xml:space="preserve"> class </w:t>
+      <w:r>
+        <w:rPr>
+          <w:rFonts w:ascii="Fira Code" w:hAnsi="Fira Code"/>
+          <w:color w:val="FF79C6"/>
+          <w:sz w:val="21"/>
+          <w:szCs w:val="21"/>
+        </w:rPr>
+        <w:t xml:space="preserve">public class </w:t>
       </w:r>
       <w:r>
         <w:rPr>
@@ -3284,25 +2805,14 @@
         <w:br/>
         <w:t xml:space="preserve">    </w:t>
       </w:r>
-      <w:proofErr w:type="spellStart"/>
-      <w:r>
-        <w:rPr>
-          <w:rFonts w:ascii="Fira Code" w:hAnsi="Fira Code"/>
-          <w:color w:val="FF79C6"/>
-          <w:sz w:val="21"/>
-          <w:szCs w:val="21"/>
-        </w:rPr>
-        <w:t>var</w:t>
-      </w:r>
-      <w:proofErr w:type="spellEnd"/>
-      <w:r>
-        <w:rPr>
-          <w:rFonts w:ascii="Fira Code" w:hAnsi="Fira Code"/>
-          <w:color w:val="FF79C6"/>
-          <w:sz w:val="21"/>
-          <w:szCs w:val="21"/>
-        </w:rPr>
-        <w:t xml:space="preserve"> </w:t>
+      <w:r>
+        <w:rPr>
+          <w:rFonts w:ascii="Fira Code" w:hAnsi="Fira Code"/>
+          <w:color w:val="FF79C6"/>
+          <w:sz w:val="21"/>
+          <w:szCs w:val="21"/>
+        </w:rPr>
+        <w:t xml:space="preserve">var </w:t>
       </w:r>
       <w:r>
         <w:rPr>
@@ -3386,7 +2896,6 @@
         </w:rPr>
         <w:t xml:space="preserve">= </w:t>
       </w:r>
-      <w:proofErr w:type="spellStart"/>
       <w:r>
         <w:rPr>
           <w:rFonts w:ascii="Fira Code" w:hAnsi="Fira Code"/>
@@ -3418,7 +2927,6 @@
         </w:rPr>
         <w:t>toUpperCase</w:t>
       </w:r>
-      <w:proofErr w:type="spellEnd"/>
       <w:r>
         <w:rPr>
           <w:rFonts w:ascii="Fira Code" w:hAnsi="Fira Code"/>
@@ -3675,7 +3183,7 @@
         <w:bidi/>
         <w:jc w:val="both"/>
         <w:rPr>
-          <w:rFonts w:ascii="IRANSansWeb Light" w:hAnsi="IRANSansWeb Light" w:cs="IRANSansWeb Light" w:hint="cs"/>
+          <w:rFonts w:ascii="IRANSansWeb Light" w:hAnsi="IRANSansWeb Light" w:cs="IRANSansWeb Light"/>
           <w:rtl/>
           <w:lang w:bidi="fa-IR"/>
         </w:rPr>
@@ -3763,8 +3271,6 @@
         </w:rPr>
         <w:t xml:space="preserve"> به عنوان یک خصیصه دسترسی داشته باشیم.ولی یادتون باشه که این روش عملکرد رو ضعیف نمیکنه و خود کامپایلر در زمان کامپایل از تابع جاوای درست استفاده میکنه!</w:t>
       </w:r>
-      <w:bookmarkStart w:id="0" w:name="_GoBack"/>
-      <w:bookmarkEnd w:id="0"/>
     </w:p>
     <w:sectPr>
       <w:pgSz w:w="12240" w:h="15840"/>
@@ -4942,7 +4448,7 @@
 </file>
 
 <file path=customXml/itemProps1.xml><?xml version="1.0" encoding="utf-8"?>
-<ds:datastoreItem xmlns:ds="http://schemas.openxmlformats.org/officeDocument/2006/customXml" ds:itemID="{9E68C4B3-B842-4965-B191-B5713856997C}">
+<ds:datastoreItem xmlns:ds="http://schemas.openxmlformats.org/officeDocument/2006/customXml" ds:itemID="{C8B233D4-63B8-4125-A11C-5C56AF248C07}">
   <ds:schemaRefs>
     <ds:schemaRef ds:uri="http://schemas.openxmlformats.org/officeDocument/2006/bibliography"/>
   </ds:schemaRefs>

</xml_diff>